<commit_message>
added routing with token validate
</commit_message>
<xml_diff>
--- a/docs/РСОИ ТЗ Доманов К.И..docx
+++ b/docs/РСОИ ТЗ Доманов К.И..docx
@@ -422,13 +422,7 @@
         <w:rPr>
           <w:rFonts w:ascii="Times New Roman" w:eastAsia="Times New Roman" w:hAnsi="Times New Roman" w:cs="Times New Roman"/>
         </w:rPr>
-        <w:t>_______________________________</w:t>
-      </w:r>
-      <w:r>
-        <w:rPr>
-          <w:rFonts w:ascii="Times New Roman" w:eastAsia="Times New Roman" w:hAnsi="Times New Roman" w:cs="Times New Roman"/>
-        </w:rPr>
-        <w:t>_</w:t>
+        <w:t>________________________________</w:t>
       </w:r>
       <w:r>
         <w:rPr>
@@ -509,14 +503,7 @@
           <w:rFonts w:ascii="Times New Roman" w:eastAsia="Times New Roman" w:hAnsi="Times New Roman" w:cs="Times New Roman"/>
           <w:u w:val="single"/>
         </w:rPr>
-        <w:t>_</w:t>
-      </w:r>
-      <w:r>
-        <w:rPr>
-          <w:rFonts w:ascii="Times New Roman" w:eastAsia="Times New Roman" w:hAnsi="Times New Roman" w:cs="Times New Roman"/>
-          <w:u w:val="single"/>
-        </w:rPr>
-        <w:t>_______________</w:t>
+        <w:t>________________</w:t>
       </w:r>
     </w:p>
     <w:p>
@@ -585,13 +572,7 @@
         <w:rPr>
           <w:rFonts w:ascii="Times New Roman" w:eastAsia="Times New Roman" w:hAnsi="Times New Roman" w:cs="Times New Roman"/>
         </w:rPr>
-        <w:t>Источник тематики (кафедра, пр</w:t>
-      </w:r>
-      <w:r>
-        <w:rPr>
-          <w:rFonts w:ascii="Times New Roman" w:eastAsia="Times New Roman" w:hAnsi="Times New Roman" w:cs="Times New Roman"/>
-        </w:rPr>
-        <w:t>едприятие, НИР) _______</w:t>
+        <w:t>Источник тематики (кафедра, предприятие, НИР) _______</w:t>
       </w:r>
       <w:r>
         <w:rPr>
@@ -842,51 +823,44 @@
           <w:rFonts w:ascii="Times New Roman" w:eastAsia="Times New Roman" w:hAnsi="Times New Roman" w:cs="Times New Roman"/>
           <w:u w:val="single"/>
         </w:rPr>
+        <w:t xml:space="preserve">; сервис </w:t>
+      </w:r>
+      <w:r>
+        <w:rPr>
+          <w:rFonts w:ascii="Times New Roman" w:eastAsia="Times New Roman" w:hAnsi="Times New Roman" w:cs="Times New Roman"/>
+          <w:u w:val="single"/>
+          <w:lang w:val="ru-RU"/>
+        </w:rPr>
+        <w:t>музеев</w:t>
+      </w:r>
+      <w:r>
+        <w:rPr>
+          <w:rFonts w:ascii="Times New Roman" w:eastAsia="Times New Roman" w:hAnsi="Times New Roman" w:cs="Times New Roman"/>
+          <w:u w:val="single"/>
+        </w:rPr>
+        <w:t>;</w:t>
+      </w:r>
+      <w:r>
+        <w:rPr>
+          <w:rFonts w:ascii="Times New Roman" w:eastAsia="Times New Roman" w:hAnsi="Times New Roman" w:cs="Times New Roman"/>
+          <w:u w:val="single"/>
+          <w:lang w:val="ru-RU"/>
+        </w:rPr>
+        <w:t xml:space="preserve"> сервис билетов</w:t>
+      </w:r>
+      <w:r>
+        <w:rPr>
+          <w:rFonts w:ascii="Times New Roman" w:eastAsia="Times New Roman" w:hAnsi="Times New Roman" w:cs="Times New Roman"/>
+          <w:u w:val="single"/>
+        </w:rPr>
         <w:t xml:space="preserve">; </w:t>
       </w:r>
       <w:r>
         <w:rPr>
           <w:rFonts w:ascii="Times New Roman" w:eastAsia="Times New Roman" w:hAnsi="Times New Roman" w:cs="Times New Roman"/>
           <w:u w:val="single"/>
-        </w:rPr>
-        <w:t xml:space="preserve">сервис </w:t>
-      </w:r>
-      <w:r>
-        <w:rPr>
-          <w:rFonts w:ascii="Times New Roman" w:eastAsia="Times New Roman" w:hAnsi="Times New Roman" w:cs="Times New Roman"/>
-          <w:u w:val="single"/>
           <w:lang w:val="ru-RU"/>
         </w:rPr>
-        <w:t>музеев</w:t>
-      </w:r>
-      <w:r>
-        <w:rPr>
-          <w:rFonts w:ascii="Times New Roman" w:eastAsia="Times New Roman" w:hAnsi="Times New Roman" w:cs="Times New Roman"/>
-          <w:u w:val="single"/>
-        </w:rPr>
-        <w:t>;</w:t>
-      </w:r>
-      <w:r>
-        <w:rPr>
-          <w:rFonts w:ascii="Times New Roman" w:eastAsia="Times New Roman" w:hAnsi="Times New Roman" w:cs="Times New Roman"/>
-          <w:u w:val="single"/>
-          <w:lang w:val="ru-RU"/>
-        </w:rPr>
-        <w:t xml:space="preserve"> сервис билетов</w:t>
-      </w:r>
-      <w:r>
-        <w:rPr>
-          <w:rFonts w:ascii="Times New Roman" w:eastAsia="Times New Roman" w:hAnsi="Times New Roman" w:cs="Times New Roman"/>
-          <w:u w:val="single"/>
-        </w:rPr>
-        <w:t xml:space="preserve">; </w:t>
-      </w:r>
-      <w:r>
-        <w:rPr>
-          <w:rFonts w:ascii="Times New Roman" w:eastAsia="Times New Roman" w:hAnsi="Times New Roman" w:cs="Times New Roman"/>
-          <w:u w:val="single"/>
-          <w:lang w:val="ru-RU"/>
-        </w:rPr>
         <w:t>сервис координатор</w:t>
       </w:r>
       <w:r>
@@ -894,21 +868,7 @@
           <w:rFonts w:ascii="Times New Roman" w:eastAsia="Times New Roman" w:hAnsi="Times New Roman" w:cs="Times New Roman"/>
           <w:u w:val="single"/>
         </w:rPr>
-        <w:t>; сервис статистики. Каждый сервис при необходимости может иметь доступ к связанной с ним базе данных, но не должен иметь доступа к базам данных других сервисов. Все запросы между сервисами требуют авторизацию. З</w:t>
-      </w:r>
-      <w:r>
-        <w:rPr>
-          <w:rFonts w:ascii="Times New Roman" w:eastAsia="Times New Roman" w:hAnsi="Times New Roman" w:cs="Times New Roman"/>
-          <w:u w:val="single"/>
-        </w:rPr>
-        <w:t>апросы пользователей делятся на две категории: запросы, требующие авторизации пользователя, и запросы, доступные для всех пользователей. Все ошибки должны обрабатываться; в случае недоступности некритичного функционала должна осуществляться деградация функ</w:t>
-      </w:r>
-      <w:r>
-        <w:rPr>
-          <w:rFonts w:ascii="Times New Roman" w:eastAsia="Times New Roman" w:hAnsi="Times New Roman" w:cs="Times New Roman"/>
-          <w:u w:val="single"/>
-        </w:rPr>
-        <w:t xml:space="preserve">циональности. Все действия на сервисах должны </w:t>
+        <w:t xml:space="preserve">; сервис статистики. Каждый сервис при необходимости может иметь доступ к связанной с ним базе данных, но не должен иметь доступа к базам данных других сервисов. Все запросы между сервисами требуют авторизацию. Запросы пользователей делятся на две категории: запросы, требующие авторизации пользователя, и запросы, доступные для всех пользователей. Все ошибки должны обрабатываться; в случае недоступности некритичного функционала должна осуществляться деградация функциональности. Все действия на сервисах должны </w:t>
       </w:r>
       <w:proofErr w:type="spellStart"/>
       <w:r>
@@ -1021,14 +981,38 @@
           <w:rFonts w:ascii="Times New Roman" w:eastAsia="Times New Roman" w:hAnsi="Times New Roman" w:cs="Times New Roman"/>
           <w:u w:val="single"/>
         </w:rPr>
-        <w:t>Расчетно-пояснит</w:t>
-      </w:r>
-      <w:r>
-        <w:rPr>
-          <w:rFonts w:ascii="Times New Roman" w:eastAsia="Times New Roman" w:hAnsi="Times New Roman" w:cs="Times New Roman"/>
-          <w:u w:val="single"/>
-        </w:rPr>
-        <w:t xml:space="preserve">ельная записка должна содержать постановку введение, аналитическую часть, конструкторскую часть, технологическую часть, заключение, список литературы, </w:t>
+        <w:t>Расчетно-пояснительная записка должна содержать постановку введение, аналитическую часть, конструкторскую часть, технологическую часть, заключение, список литературы, приложения.____________________________________________________________________________</w:t>
+      </w:r>
+    </w:p>
+    <w:p>
+      <w:pPr>
+        <w:spacing w:line="240" w:lineRule="auto"/>
+        <w:jc w:val="both"/>
+        <w:rPr>
+          <w:rFonts w:ascii="Times New Roman" w:eastAsia="Times New Roman" w:hAnsi="Times New Roman" w:cs="Times New Roman"/>
+        </w:rPr>
+      </w:pPr>
+      <w:r>
+        <w:rPr>
+          <w:rFonts w:ascii="Times New Roman" w:eastAsia="Times New Roman" w:hAnsi="Times New Roman" w:cs="Times New Roman"/>
+        </w:rPr>
+        <w:t xml:space="preserve">Перечень графического (иллюстративного) материала (чертежи, плакаты, слайды и т.п.)   </w:t>
+      </w:r>
+    </w:p>
+    <w:p>
+      <w:pPr>
+        <w:spacing w:line="240" w:lineRule="auto"/>
+        <w:jc w:val="both"/>
+        <w:rPr>
+          <w:rFonts w:ascii="Times New Roman" w:eastAsia="Times New Roman" w:hAnsi="Times New Roman" w:cs="Times New Roman"/>
+        </w:rPr>
+      </w:pPr>
+      <w:r>
+        <w:rPr>
+          <w:rFonts w:ascii="Times New Roman" w:eastAsia="Times New Roman" w:hAnsi="Times New Roman" w:cs="Times New Roman"/>
+          <w:u w:val="single"/>
+        </w:rPr>
+        <w:t xml:space="preserve">На защиту проекта должна быть представлена презентация, состоящая из 15-20 слайдов. На слайдах должны быть отражены: постановка задачи, использованные методы и алгоритмы, расчетные соотношения, структура комплекса программ, интерфейс, характеристики разработанного </w:t>
       </w:r>
       <w:proofErr w:type="gramStart"/>
       <w:r>
@@ -1036,7 +1020,7 @@
           <w:rFonts w:ascii="Times New Roman" w:eastAsia="Times New Roman" w:hAnsi="Times New Roman" w:cs="Times New Roman"/>
           <w:u w:val="single"/>
         </w:rPr>
-        <w:t>приложения._</w:t>
+        <w:t>ПО._</w:t>
       </w:r>
       <w:proofErr w:type="gramEnd"/>
       <w:r>
@@ -1044,7 +1028,116 @@
           <w:rFonts w:ascii="Times New Roman" w:eastAsia="Times New Roman" w:hAnsi="Times New Roman" w:cs="Times New Roman"/>
           <w:u w:val="single"/>
         </w:rPr>
-        <w:t>________________________________</w:t>
+        <w:t xml:space="preserve">_____              </w:t>
+      </w:r>
+      <w:r>
+        <w:rPr>
+          <w:rFonts w:ascii="Times New Roman" w:eastAsia="Times New Roman" w:hAnsi="Times New Roman" w:cs="Times New Roman"/>
+        </w:rPr>
+        <w:t xml:space="preserve">                                                         </w:t>
+      </w:r>
+    </w:p>
+    <w:p>
+      <w:pPr>
+        <w:spacing w:line="240" w:lineRule="auto"/>
+        <w:jc w:val="both"/>
+        <w:rPr>
+          <w:rFonts w:ascii="Times New Roman" w:eastAsia="Times New Roman" w:hAnsi="Times New Roman" w:cs="Times New Roman"/>
+        </w:rPr>
+      </w:pPr>
+      <w:r>
+        <w:rPr>
+          <w:rFonts w:ascii="Times New Roman" w:eastAsia="Times New Roman" w:hAnsi="Times New Roman" w:cs="Times New Roman"/>
+        </w:rPr>
+        <w:t xml:space="preserve">Дата выдачи задания </w:t>
+      </w:r>
+      <w:proofErr w:type="gramStart"/>
+      <w:r>
+        <w:rPr>
+          <w:rFonts w:ascii="Times New Roman" w:eastAsia="Times New Roman" w:hAnsi="Times New Roman" w:cs="Times New Roman"/>
+        </w:rPr>
+        <w:t>« _</w:t>
+      </w:r>
+      <w:proofErr w:type="gramEnd"/>
+      <w:r>
+        <w:rPr>
+          <w:rFonts w:ascii="Times New Roman" w:eastAsia="Times New Roman" w:hAnsi="Times New Roman" w:cs="Times New Roman"/>
+        </w:rPr>
+        <w:t>__ » ____________ 20__ г.</w:t>
+      </w:r>
+    </w:p>
+    <w:p>
+      <w:pPr>
+        <w:spacing w:line="240" w:lineRule="auto"/>
+        <w:rPr>
+          <w:rFonts w:ascii="Times New Roman" w:eastAsia="Times New Roman" w:hAnsi="Times New Roman" w:cs="Times New Roman"/>
+        </w:rPr>
+      </w:pPr>
+      <w:r>
+        <w:rPr>
+          <w:rFonts w:ascii="Times New Roman" w:eastAsia="Times New Roman" w:hAnsi="Times New Roman" w:cs="Times New Roman"/>
+          <w:b/>
+        </w:rPr>
+        <w:t>Руководитель курсового проекта</w:t>
+      </w:r>
+      <w:r>
+        <w:rPr>
+          <w:rFonts w:ascii="Times New Roman" w:eastAsia="Times New Roman" w:hAnsi="Times New Roman" w:cs="Times New Roman"/>
+          <w:b/>
+        </w:rPr>
+        <w:tab/>
+      </w:r>
+      <w:r>
+        <w:rPr>
+          <w:rFonts w:ascii="Times New Roman" w:eastAsia="Times New Roman" w:hAnsi="Times New Roman" w:cs="Times New Roman"/>
+          <w:b/>
+        </w:rPr>
+        <w:tab/>
+      </w:r>
+      <w:r>
+        <w:rPr>
+          <w:rFonts w:ascii="Times New Roman" w:eastAsia="Times New Roman" w:hAnsi="Times New Roman" w:cs="Times New Roman"/>
+        </w:rPr>
+        <w:tab/>
+        <w:t>_________________  ______</w:t>
+      </w:r>
+      <w:r>
+        <w:rPr>
+          <w:rFonts w:ascii="Times New Roman" w:eastAsia="Times New Roman" w:hAnsi="Times New Roman" w:cs="Times New Roman"/>
+          <w:u w:val="single"/>
+          <w:lang w:val="ru-RU"/>
+        </w:rPr>
+        <w:t>Романов</w:t>
+      </w:r>
+      <w:r>
+        <w:rPr>
+          <w:rFonts w:ascii="Times New Roman" w:eastAsia="Times New Roman" w:hAnsi="Times New Roman" w:cs="Times New Roman"/>
+          <w:u w:val="single"/>
+        </w:rPr>
+        <w:t xml:space="preserve"> </w:t>
+      </w:r>
+      <w:r>
+        <w:rPr>
+          <w:rFonts w:ascii="Times New Roman" w:eastAsia="Times New Roman" w:hAnsi="Times New Roman" w:cs="Times New Roman"/>
+          <w:u w:val="single"/>
+          <w:lang w:val="ru-RU"/>
+        </w:rPr>
+        <w:t>А</w:t>
+      </w:r>
+      <w:r>
+        <w:rPr>
+          <w:rFonts w:ascii="Times New Roman" w:eastAsia="Times New Roman" w:hAnsi="Times New Roman" w:cs="Times New Roman"/>
+          <w:u w:val="single"/>
+        </w:rPr>
+        <w:t>.</w:t>
+      </w:r>
+      <w:r>
+        <w:rPr>
+          <w:rFonts w:ascii="Times New Roman" w:eastAsia="Times New Roman" w:hAnsi="Times New Roman" w:cs="Times New Roman"/>
+          <w:u w:val="single"/>
+          <w:lang w:val="ru-RU"/>
+        </w:rPr>
+        <w:t>С</w:t>
       </w:r>
       <w:bookmarkStart w:id="0" w:name="_GoBack"/>
       <w:bookmarkEnd w:id="0"/>
@@ -1053,165 +1146,7 @@
           <w:rFonts w:ascii="Times New Roman" w:eastAsia="Times New Roman" w:hAnsi="Times New Roman" w:cs="Times New Roman"/>
           <w:u w:val="single"/>
         </w:rPr>
-        <w:t>___________________________________________</w:t>
-      </w:r>
-    </w:p>
-    <w:p>
-      <w:pPr>
-        <w:spacing w:line="240" w:lineRule="auto"/>
-        <w:jc w:val="both"/>
-        <w:rPr>
-          <w:rFonts w:ascii="Times New Roman" w:eastAsia="Times New Roman" w:hAnsi="Times New Roman" w:cs="Times New Roman"/>
-        </w:rPr>
-      </w:pPr>
-      <w:r>
-        <w:rPr>
-          <w:rFonts w:ascii="Times New Roman" w:eastAsia="Times New Roman" w:hAnsi="Times New Roman" w:cs="Times New Roman"/>
-        </w:rPr>
-        <w:t>Перечень графичес</w:t>
-      </w:r>
-      <w:r>
-        <w:rPr>
-          <w:rFonts w:ascii="Times New Roman" w:eastAsia="Times New Roman" w:hAnsi="Times New Roman" w:cs="Times New Roman"/>
-        </w:rPr>
-        <w:t xml:space="preserve">кого (иллюстративного) материала (чертежи, плакаты, слайды и т.п.)   </w:t>
-      </w:r>
-    </w:p>
-    <w:p>
-      <w:pPr>
-        <w:spacing w:line="240" w:lineRule="auto"/>
-        <w:jc w:val="both"/>
-        <w:rPr>
-          <w:rFonts w:ascii="Times New Roman" w:eastAsia="Times New Roman" w:hAnsi="Times New Roman" w:cs="Times New Roman"/>
-        </w:rPr>
-      </w:pPr>
-      <w:r>
-        <w:rPr>
-          <w:rFonts w:ascii="Times New Roman" w:eastAsia="Times New Roman" w:hAnsi="Times New Roman" w:cs="Times New Roman"/>
-          <w:u w:val="single"/>
-        </w:rPr>
-        <w:t>На защиту проекта должна быть представлена презентация, состоящая из 15-20 слайдов. На слайдах должны быть отражены: постановка задачи, использованные методы и алгоритмы, расчетные соотн</w:t>
-      </w:r>
-      <w:r>
-        <w:rPr>
-          <w:rFonts w:ascii="Times New Roman" w:eastAsia="Times New Roman" w:hAnsi="Times New Roman" w:cs="Times New Roman"/>
-          <w:u w:val="single"/>
-        </w:rPr>
-        <w:t xml:space="preserve">ошения, структура комплекса программ, интерфейс, характеристики разработанного </w:t>
-      </w:r>
-      <w:proofErr w:type="gramStart"/>
-      <w:r>
-        <w:rPr>
-          <w:rFonts w:ascii="Times New Roman" w:eastAsia="Times New Roman" w:hAnsi="Times New Roman" w:cs="Times New Roman"/>
-          <w:u w:val="single"/>
-        </w:rPr>
-        <w:t>ПО._</w:t>
-      </w:r>
-      <w:proofErr w:type="gramEnd"/>
-      <w:r>
-        <w:rPr>
-          <w:rFonts w:ascii="Times New Roman" w:eastAsia="Times New Roman" w:hAnsi="Times New Roman" w:cs="Times New Roman"/>
-          <w:u w:val="single"/>
-        </w:rPr>
-        <w:t xml:space="preserve">_____              </w:t>
-      </w:r>
-      <w:r>
-        <w:rPr>
-          <w:rFonts w:ascii="Times New Roman" w:eastAsia="Times New Roman" w:hAnsi="Times New Roman" w:cs="Times New Roman"/>
-        </w:rPr>
-        <w:t xml:space="preserve">                                                         </w:t>
-      </w:r>
-    </w:p>
-    <w:p>
-      <w:pPr>
-        <w:spacing w:line="240" w:lineRule="auto"/>
-        <w:jc w:val="both"/>
-        <w:rPr>
-          <w:rFonts w:ascii="Times New Roman" w:eastAsia="Times New Roman" w:hAnsi="Times New Roman" w:cs="Times New Roman"/>
-        </w:rPr>
-      </w:pPr>
-      <w:r>
-        <w:rPr>
-          <w:rFonts w:ascii="Times New Roman" w:eastAsia="Times New Roman" w:hAnsi="Times New Roman" w:cs="Times New Roman"/>
-        </w:rPr>
-        <w:t xml:space="preserve">Дата выдачи задания </w:t>
-      </w:r>
-      <w:proofErr w:type="gramStart"/>
-      <w:r>
-        <w:rPr>
-          <w:rFonts w:ascii="Times New Roman" w:eastAsia="Times New Roman" w:hAnsi="Times New Roman" w:cs="Times New Roman"/>
-        </w:rPr>
-        <w:t>« _</w:t>
-      </w:r>
-      <w:proofErr w:type="gramEnd"/>
-      <w:r>
-        <w:rPr>
-          <w:rFonts w:ascii="Times New Roman" w:eastAsia="Times New Roman" w:hAnsi="Times New Roman" w:cs="Times New Roman"/>
-        </w:rPr>
-        <w:t>__ » ____________ 20__ г.</w:t>
-      </w:r>
-    </w:p>
-    <w:p>
-      <w:pPr>
-        <w:spacing w:line="240" w:lineRule="auto"/>
-        <w:rPr>
-          <w:rFonts w:ascii="Times New Roman" w:eastAsia="Times New Roman" w:hAnsi="Times New Roman" w:cs="Times New Roman"/>
-        </w:rPr>
-      </w:pPr>
-      <w:r>
-        <w:rPr>
-          <w:rFonts w:ascii="Times New Roman" w:eastAsia="Times New Roman" w:hAnsi="Times New Roman" w:cs="Times New Roman"/>
-          <w:b/>
-        </w:rPr>
-        <w:t>Руководитель курсового проекта</w:t>
-      </w:r>
-      <w:r>
-        <w:rPr>
-          <w:rFonts w:ascii="Times New Roman" w:eastAsia="Times New Roman" w:hAnsi="Times New Roman" w:cs="Times New Roman"/>
-          <w:b/>
-        </w:rPr>
-        <w:tab/>
-      </w:r>
-      <w:r>
-        <w:rPr>
-          <w:rFonts w:ascii="Times New Roman" w:eastAsia="Times New Roman" w:hAnsi="Times New Roman" w:cs="Times New Roman"/>
-          <w:b/>
-        </w:rPr>
-        <w:tab/>
-      </w:r>
-      <w:r>
-        <w:rPr>
-          <w:rFonts w:ascii="Times New Roman" w:eastAsia="Times New Roman" w:hAnsi="Times New Roman" w:cs="Times New Roman"/>
-        </w:rPr>
-        <w:tab/>
-        <w:t>______________</w:t>
-      </w:r>
-      <w:r>
-        <w:rPr>
-          <w:rFonts w:ascii="Times New Roman" w:eastAsia="Times New Roman" w:hAnsi="Times New Roman" w:cs="Times New Roman"/>
-        </w:rPr>
-        <w:t>__</w:t>
-      </w:r>
-      <w:proofErr w:type="gramStart"/>
-      <w:r>
-        <w:rPr>
-          <w:rFonts w:ascii="Times New Roman" w:eastAsia="Times New Roman" w:hAnsi="Times New Roman" w:cs="Times New Roman"/>
-        </w:rPr>
-        <w:t>_  _</w:t>
-      </w:r>
-      <w:proofErr w:type="gramEnd"/>
-      <w:r>
-        <w:rPr>
-          <w:rFonts w:ascii="Times New Roman" w:eastAsia="Times New Roman" w:hAnsi="Times New Roman" w:cs="Times New Roman"/>
-        </w:rPr>
-        <w:t>_____</w:t>
-      </w:r>
-      <w:r>
-        <w:rPr>
-          <w:rFonts w:ascii="Times New Roman" w:eastAsia="Times New Roman" w:hAnsi="Times New Roman" w:cs="Times New Roman"/>
-          <w:u w:val="single"/>
-        </w:rPr>
-        <w:t>Щетинин Г.А.</w:t>
+        <w:t>.</w:t>
       </w:r>
       <w:r>
         <w:rPr>

</xml_diff>